<commit_message>
added wireframes to site plan natural solutions
</commit_message>
<xml_diff>
--- a/naturalsolutions/Website content.docx
+++ b/naturalsolutions/Website content.docx
@@ -41,13 +41,7 @@
     </w:p>
     <w:p>
       <w:r>
-        <w:t xml:space="preserve">Natural Solutions was born under the idea that the words simple, efficient and sustainable can coexist in a single product. With our </w:t>
-      </w:r>
-      <w:r>
-        <w:t>state-of-the-art</w:t>
-      </w:r>
-      <w:r>
-        <w:t xml:space="preserve"> facility, our team of experts in the industry and our passion for creativity there is no project that we cannot undertake.</w:t>
+        <w:t>Natural Solutions was born under the idea that the words simple, efficient and sustainable can coexist in a single product. With our state-of-the-art facility, our team of experts in the industry and our passion for creativity there is no project that we cannot undertake.</w:t>
       </w:r>
     </w:p>
     <w:p>
@@ -60,19 +54,7 @@
         <w:t xml:space="preserve"> </w:t>
       </w:r>
       <w:r>
-        <w:t>Our formulations are based on the client’s input and thoughtfully crafted for both uniqueness and efficiency.</w:t>
-      </w:r>
-      <w:r>
-        <w:t xml:space="preserve"> We also offer pre-formulated solutions for easiness of process and reducing cost.</w:t>
-      </w:r>
-      <w:r>
-        <w:t xml:space="preserve"> At Natural Solutions we have an outstanding customer service team that will guide you in each and every step of the way to find the right asset for you</w:t>
-      </w:r>
-      <w:r>
-        <w:t xml:space="preserve"> at the right price</w:t>
-      </w:r>
-      <w:r>
-        <w:t>.</w:t>
+        <w:t>Our formulations are based on the client’s input and thoughtfully crafted for both uniqueness and efficiency. We also offer pre-formulated solutions for easiness of process and reducing cost. At Natural Solutions we have an outstanding customer service team that will guide you in each and every step of the way to find the right asset for you at the right price.</w:t>
       </w:r>
     </w:p>
     <w:p/>
@@ -83,22 +65,13 @@
     </w:p>
     <w:p>
       <w:r>
-        <w:t xml:space="preserve">Manufacturing can be a very broad field, so when choosing a </w:t>
-      </w:r>
-      <w:r>
-        <w:t>manufacturer,</w:t>
-      </w:r>
-      <w:r>
-        <w:t xml:space="preserve"> it is important to have a clear idea of what you want.</w:t>
+        <w:t>Manufacturing can be a very broad field, so when choosing a manufacturer, it is important to have a clear idea of what you want.</w:t>
       </w:r>
       <w:r>
         <w:t xml:space="preserve"> </w:t>
       </w:r>
       <w:r>
-        <w:t>Next,</w:t>
-      </w:r>
-      <w:r>
-        <w:t xml:space="preserve"> we will explain how to take your idea from a simple thought to something tangible and visible.</w:t>
+        <w:t>Next, we will explain how to take your idea from a simple thought to something tangible and visible.</w:t>
       </w:r>
     </w:p>
     <w:p>
@@ -529,7 +502,13 @@
         <w:t>3 Prototypes for free</w:t>
       </w:r>
       <w:r>
-        <w:t xml:space="preserve"> * </w:t>
+        <w:t xml:space="preserve"> *</w:t>
+      </w:r>
+      <w:r>
+        <w:t>1</w:t>
+      </w:r>
+      <w:r>
+        <w:t xml:space="preserve"> </w:t>
       </w:r>
     </w:p>
     <w:p>
@@ -565,6 +544,17 @@
     <w:p>
       <w:r>
         <w:lastRenderedPageBreak/>
+        <w:t>*  After meeting limit is reached. Each customer service meeting will be charged for an extra cost. Meeting time is up to 2 hours for packages 1 and 2 and 4 hours for package 3.</w:t>
+      </w:r>
+    </w:p>
+    <w:p>
+      <w:r>
+        <w:t>*1 After limit each prototype paid separately.</w:t>
+      </w:r>
+    </w:p>
+    <w:p/>
+    <w:p>
+      <w:r>
         <w:t>Package 3:</w:t>
       </w:r>
     </w:p>
@@ -624,6 +614,11 @@
     <w:p>
       <w:r>
         <w:t>*  After meeting limit is reached. Each customer service meeting will be charged for an extra cost. Meeting time is up to 2 hours for packages 1 and 2 and 4 hours for package 3.</w:t>
+      </w:r>
+    </w:p>
+    <w:p>
+      <w:r>
+        <w:t>*1 After limit each prototype paid separately.</w:t>
       </w:r>
     </w:p>
     <w:p/>
@@ -1493,6 +1488,7 @@
   <w:style w:type="character" w:default="1" w:styleId="DefaultParagraphFont">
     <w:name w:val="Default Paragraph Font"/>
     <w:uiPriority w:val="1"/>
+    <w:semiHidden/>
     <w:unhideWhenUsed/>
   </w:style>
   <w:style w:type="table" w:default="1" w:styleId="TableNormal">

</xml_diff>